<commit_message>
Finished weekly status report
</commit_message>
<xml_diff>
--- a/1_Planning/Week 4 Status Report.docx
+++ b/1_Planning/Week 4 Status Report.docx
@@ -59,7 +59,23 @@
         <w:t>Team Members:</w:t>
       </w:r>
       <w:r>
-        <w:t xml:space="preserve"> David Eelman, Stanislav Rashevskyi, Thomas Abdallah</w:t>
+        <w:t xml:space="preserve"> David Eelman, Stanislav </w:t>
+      </w:r>
+      <w:proofErr w:type="spellStart"/>
+      <w:r>
+        <w:t>Rashevskyi</w:t>
+      </w:r>
+      <w:proofErr w:type="spellEnd"/>
+      <w:r>
+        <w:t xml:space="preserve">, </w:t>
+      </w:r>
+      <w:proofErr w:type="gramStart"/>
+      <w:r>
+        <w:t>Thomas</w:t>
+      </w:r>
+      <w:proofErr w:type="gramEnd"/>
+      <w:r>
+        <w:t xml:space="preserve"> Abdallah</w:t>
       </w:r>
     </w:p>
     <w:p>
@@ -484,6 +500,8 @@
             </w:r>
           </w:p>
         </w:tc>
+        <w:bookmarkStart w:id="0" w:name="_GoBack"/>
+        <w:bookmarkEnd w:id="0"/>
       </w:tr>
       <w:tr>
         <w:tc>
@@ -558,16 +576,8 @@
             <w:vAlign w:val="center"/>
           </w:tcPr>
           <w:p>
-            <w:pPr>
-              <w:jc w:val="center"/>
-            </w:pPr>
-            <w:r>
-              <w:t>First</w:t>
-            </w:r>
-            <w:bookmarkStart w:id="0" w:name="_GoBack"/>
-            <w:bookmarkEnd w:id="0"/>
-            <w:r>
-              <w:t xml:space="preserve"> draft of document complete.</w:t>
+            <w:r>
+              <w:t>First draft of document complete.</w:t>
             </w:r>
           </w:p>
         </w:tc>
@@ -646,7 +656,11 @@
             <w:tcW w:w="2607" w:type="dxa"/>
             <w:vAlign w:val="center"/>
           </w:tcPr>
-          <w:p/>
+          <w:p>
+            <w:r>
+              <w:t>Start assembly</w:t>
+            </w:r>
+          </w:p>
         </w:tc>
       </w:tr>
       <w:tr>
@@ -700,13 +714,7 @@
           </w:tcPr>
           <w:p>
             <w:r>
-              <w:t>Implement basic</w:t>
-            </w:r>
-            <w:r>
-              <w:t xml:space="preserve"> puck tracking algorithm on an </w:t>
-            </w:r>
-            <w:r>
-              <w:t>embedded Linux system.</w:t>
+              <w:t>Implement basic puck tracking algorithm on an embedded Linux system.</w:t>
             </w:r>
           </w:p>
         </w:tc>
@@ -729,7 +737,11 @@
             <w:tcW w:w="2607" w:type="dxa"/>
             <w:vAlign w:val="center"/>
           </w:tcPr>
-          <w:p/>
+          <w:p>
+            <w:r>
+              <w:t>No activity planned</w:t>
+            </w:r>
+          </w:p>
         </w:tc>
       </w:tr>
     </w:tbl>
@@ -1616,7 +1628,7 @@
 </file>
 
 <file path=customXml/itemProps1.xml><?xml version="1.0" encoding="utf-8"?>
-<ds:datastoreItem xmlns:ds="http://schemas.openxmlformats.org/officeDocument/2006/customXml" ds:itemID="{B1B28DD8-B4A9-47A5-BF51-3446318CF37F}">
+<ds:datastoreItem xmlns:ds="http://schemas.openxmlformats.org/officeDocument/2006/customXml" ds:itemID="{E34EC6A4-4B9E-4AE9-91BD-947C70BAE939}">
   <ds:schemaRefs>
     <ds:schemaRef ds:uri="http://schemas.openxmlformats.org/officeDocument/2006/bibliography"/>
   </ds:schemaRefs>

</xml_diff>